<commit_message>
added poneup project and work page
</commit_message>
<xml_diff>
--- a/info/Website Outline_Copy.docx
+++ b/info/Website Outline_Copy.docx
@@ -1083,7 +1083,13 @@
         <w:ind w:left="720"/>
       </w:pPr>
       <w:r>
-        <w:t>Tatiana Kalainoff is a data-driven creative technologist, information designer and storyteller.</w:t>
+        <w:t xml:space="preserve">Tatiana Kalainoff is a data-driven creative technologist, information designer and </w:t>
+      </w:r>
+      <w:r>
+        <w:t xml:space="preserve">visual </w:t>
+      </w:r>
+      <w:r>
+        <w:t>storyteller.</w:t>
       </w:r>
     </w:p>
     <w:p/>

</xml_diff>

<commit_message>
updated landing page and about page copy
</commit_message>
<xml_diff>
--- a/info/Website Outline_Copy.docx
+++ b/info/Website Outline_Copy.docx
@@ -2331,27 +2331,15 @@
     <w:p>
       <w:pPr>
         <w:ind w:left="720"/>
-        <w:rPr>
-          <w:highlight w:val="yellow"/>
-        </w:rPr>
-      </w:pPr>
-      <w:r>
-        <w:rPr>
-          <w:highlight w:val="yellow"/>
-        </w:rPr>
+      </w:pPr>
+      <w:r>
         <w:t xml:space="preserve">Project </w:t>
       </w:r>
       <w:proofErr w:type="gramStart"/>
       <w:r>
-        <w:rPr>
-          <w:highlight w:val="yellow"/>
-        </w:rPr>
         <w:t>Link</w:t>
       </w:r>
       <w:r>
-        <w:rPr>
-          <w:highlight w:val="yellow"/>
-        </w:rPr>
         <w:t xml:space="preserve"> ?</w:t>
       </w:r>
       <w:proofErr w:type="gramEnd"/>
@@ -2359,6 +2347,19 @@
     <w:p>
       <w:pPr>
         <w:ind w:left="720"/>
+      </w:pPr>
+      <w:hyperlink r:id="rId9" w:history="1">
+        <w:r>
+          <w:rPr>
+            <w:rStyle w:val="Hyperlink"/>
+          </w:rPr>
+          <w:t>https://www.leroystreetstudio.com/work/lss-gallery-a-studio-of-makers?public</w:t>
+        </w:r>
+      </w:hyperlink>
+    </w:p>
+    <w:p>
+      <w:pPr>
+        <w:ind w:left="720"/>
         <w:rPr>
           <w:highlight w:val="yellow"/>
         </w:rPr>
@@ -2393,13 +2394,50 @@
         <w:ind w:left="720"/>
       </w:pPr>
       <w:r>
-        <w:rPr>
-          <w:highlight w:val="yellow"/>
-        </w:rPr>
         <w:t>Short Description</w:t>
       </w:r>
     </w:p>
-    <w:p/>
+    <w:p>
+      <w:pPr>
+        <w:ind w:left="720"/>
+      </w:pPr>
+      <w:r>
+        <w:t>The exhibition, A Studio of Makers, celebrated the work of LSS studio members conceived, designed, and made outside the workplace.</w:t>
+      </w:r>
+      <w:r>
+        <w:t xml:space="preserve"> </w:t>
+      </w:r>
+      <w:r>
+        <w:t>At LSS, their design process is anchored by curiosity, invention and craft. They come from a variety of artistic backgrounds and deeply value the act of making.</w:t>
+      </w:r>
+      <w:r>
+        <w:t xml:space="preserve"> </w:t>
+      </w:r>
+      <w:r>
+        <w:t xml:space="preserve">Every piece in A Studio of Makers reflected a process of restless discovery — a captivation with the handmade, a drive to create, and </w:t>
+      </w:r>
+      <w:proofErr w:type="spellStart"/>
+      <w:proofErr w:type="gramStart"/>
+      <w:r>
+        <w:t>a</w:t>
+      </w:r>
+      <w:proofErr w:type="spellEnd"/>
+      <w:proofErr w:type="gramEnd"/>
+      <w:r>
+        <w:t xml:space="preserve"> exploration of what inspires them.</w:t>
+      </w:r>
+      <w:r>
+        <w:t xml:space="preserve"> </w:t>
+      </w:r>
+      <w:r>
+        <w:t>Although their interests vary, the interrogation of materials, details, and mediums is the common denominator informing what they do both inside and outside the studio.</w:t>
+      </w:r>
+    </w:p>
+    <w:p>
+      <w:pPr>
+        <w:ind w:left="720"/>
+      </w:pPr>
+    </w:p>
     <w:p>
       <w:pPr>
         <w:ind w:left="720"/>
@@ -2590,6 +2628,7 @@
         <w:ind w:left="720"/>
       </w:pPr>
       <w:r>
+        <w:lastRenderedPageBreak/>
         <w:t>Installation: Tatiana Kalainoff, Joey Rake-Delaney</w:t>
       </w:r>
     </w:p>
@@ -2653,7 +2692,6 @@
         <w:rPr>
           <w:highlight w:val="yellow"/>
         </w:rPr>
-        <w:lastRenderedPageBreak/>
         <w:t>Short Description</w:t>
       </w:r>
     </w:p>
@@ -3018,7 +3056,6 @@
         <w:rPr>
           <w:highlight w:val="yellow"/>
         </w:rPr>
-        <w:lastRenderedPageBreak/>
         <w:t>Title?</w:t>
       </w:r>
     </w:p>
@@ -3264,6 +3301,7 @@
         <w:rPr>
           <w:highlight w:val="yellow"/>
         </w:rPr>
+        <w:lastRenderedPageBreak/>
         <w:t>Short Description</w:t>
       </w:r>
     </w:p>
@@ -3351,7 +3389,6 @@
           <w:highlight w:val="magenta"/>
           <w:u w:val="single"/>
         </w:rPr>
-        <w:lastRenderedPageBreak/>
         <w:t>Melissae</w:t>
       </w:r>
       <w:proofErr w:type="spellEnd"/>

</xml_diff>